<commit_message>
Completed SET+ 3 and 4.
</commit_message>
<xml_diff>
--- a/01_Basic Statistics_Level_1/Assignments/Set+4.docx
+++ b/01_Basic Statistics_Level_1/Assignments/Set+4.docx
@@ -1,6 +1,6 @@
 
 <file path=word/document.xml><?xml version="1.0" encoding="utf-8"?>
-<w:document xmlns:ve="http://schemas.openxmlformats.org/markup-compatibility/2006" xmlns:o="urn:schemas-microsoft-com:office:office" xmlns:r="http://schemas.openxmlformats.org/officeDocument/2006/relationships" xmlns:m="http://schemas.openxmlformats.org/officeDocument/2006/math" xmlns:v="urn:schemas-microsoft-com:vml" xmlns:wp="http://schemas.openxmlformats.org/drawingml/2006/wordprocessingDrawing" xmlns:w10="urn:schemas-microsoft-com:office:word" xmlns:w="http://schemas.openxmlformats.org/wordprocessingml/2006/main" xmlns:wne="http://schemas.microsoft.com/office/word/2006/wordml">
+<w:document xmlns:wpc="http://schemas.microsoft.com/office/word/2010/wordprocessingCanvas" xmlns:mc="http://schemas.openxmlformats.org/markup-compatibility/2006" xmlns:o="urn:schemas-microsoft-com:office:office" xmlns:r="http://schemas.openxmlformats.org/officeDocument/2006/relationships" xmlns:m="http://schemas.openxmlformats.org/officeDocument/2006/math" xmlns:v="urn:schemas-microsoft-com:vml" xmlns:wp14="http://schemas.microsoft.com/office/word/2010/wordprocessingDrawing" xmlns:wp="http://schemas.openxmlformats.org/drawingml/2006/wordprocessingDrawing" xmlns:w10="urn:schemas-microsoft-com:office:word" xmlns:w="http://schemas.openxmlformats.org/wordprocessingml/2006/main" xmlns:w14="http://schemas.microsoft.com/office/word/2010/wordml" xmlns:w15="http://schemas.microsoft.com/office/word/2012/wordml" xmlns:wpg="http://schemas.microsoft.com/office/word/2010/wordprocessingGroup" xmlns:wpi="http://schemas.microsoft.com/office/word/2010/wordprocessingInk" xmlns:wne="http://schemas.microsoft.com/office/word/2006/wordml" xmlns:wps="http://schemas.microsoft.com/office/word/2010/wordprocessingShape" mc:Ignorable="w14 w15 wp14">
   <w:body>
     <w:p>
       <w:pPr>
@@ -158,8 +158,16 @@
         <w:rPr>
           <w:rFonts w:cs="BookAntiqua"/>
         </w:rPr>
-        <w:t>Are skewed (i.e. not symmetric) ?</w:t>
-      </w:r>
+        <w:t>Are skewed (i.e. not symmetric</w:t>
+      </w:r>
+      <w:proofErr w:type="gramStart"/>
+      <w:r>
+        <w:rPr>
+          <w:rFonts w:cs="BookAntiqua"/>
+        </w:rPr>
+        <w:t>) ?</w:t>
+      </w:r>
+      <w:proofErr w:type="gramEnd"/>
     </w:p>
     <w:p>
       <w:pPr>
@@ -203,6 +211,7 @@
         <w:rPr>
           <w:rFonts w:cs="BookAntiqua"/>
           <w:noProof/>
+          <w:lang w:val="en-IN" w:eastAsia="en-IN"/>
         </w:rPr>
         <w:drawing>
           <wp:inline distT="0" distB="0" distL="0" distR="0">
@@ -272,6 +281,112 @@
           <w:rFonts w:cs="BookAntiqua"/>
         </w:rPr>
       </w:pPr>
+      <w:r>
+        <w:rPr>
+          <w:rFonts w:cs="BookAntiqua"/>
+        </w:rPr>
+        <w:tab/>
+        <w:t>ANS:</w:t>
+      </w:r>
+    </w:p>
+    <w:p>
+      <w:pPr>
+        <w:pStyle w:val="ListParagraph"/>
+        <w:numPr>
+          <w:ilvl w:val="0"/>
+          <w:numId w:val="13"/>
+        </w:numPr>
+        <w:autoSpaceDE w:val="0"/>
+        <w:autoSpaceDN w:val="0"/>
+        <w:adjustRightInd w:val="0"/>
+        <w:spacing w:after="0"/>
+        <w:rPr>
+          <w:rFonts w:cs="BookAntiqua"/>
+        </w:rPr>
+      </w:pPr>
+      <w:r>
+        <w:rPr>
+          <w:rFonts w:cs="BookAntiqua"/>
+        </w:rPr>
+        <w:t>C</w:t>
+      </w:r>
+    </w:p>
+    <w:p>
+      <w:pPr>
+        <w:pStyle w:val="ListParagraph"/>
+        <w:numPr>
+          <w:ilvl w:val="0"/>
+          <w:numId w:val="13"/>
+        </w:numPr>
+        <w:autoSpaceDE w:val="0"/>
+        <w:autoSpaceDN w:val="0"/>
+        <w:adjustRightInd w:val="0"/>
+        <w:spacing w:after="0"/>
+        <w:rPr>
+          <w:rFonts w:cs="BookAntiqua"/>
+        </w:rPr>
+      </w:pPr>
+      <w:r>
+        <w:rPr>
+          <w:rFonts w:cs="BookAntiqua"/>
+        </w:rPr>
+        <w:t>B</w:t>
+      </w:r>
+    </w:p>
+    <w:p>
+      <w:pPr>
+        <w:pStyle w:val="ListParagraph"/>
+        <w:numPr>
+          <w:ilvl w:val="0"/>
+          <w:numId w:val="13"/>
+        </w:numPr>
+        <w:autoSpaceDE w:val="0"/>
+        <w:autoSpaceDN w:val="0"/>
+        <w:adjustRightInd w:val="0"/>
+        <w:spacing w:after="0"/>
+        <w:rPr>
+          <w:rFonts w:cs="BookAntiqua"/>
+        </w:rPr>
+      </w:pPr>
+      <w:r>
+        <w:rPr>
+          <w:rFonts w:cs="BookAntiqua"/>
+        </w:rPr>
+        <w:t>A,C,D</w:t>
+      </w:r>
+    </w:p>
+    <w:p>
+      <w:pPr>
+        <w:pStyle w:val="ListParagraph"/>
+        <w:numPr>
+          <w:ilvl w:val="0"/>
+          <w:numId w:val="13"/>
+        </w:numPr>
+        <w:autoSpaceDE w:val="0"/>
+        <w:autoSpaceDN w:val="0"/>
+        <w:adjustRightInd w:val="0"/>
+        <w:spacing w:after="0"/>
+        <w:rPr>
+          <w:rFonts w:cs="BookAntiqua"/>
+        </w:rPr>
+      </w:pPr>
+      <w:r>
+        <w:rPr>
+          <w:rFonts w:cs="BookAntiqua"/>
+        </w:rPr>
+        <w:t>A</w:t>
+      </w:r>
+    </w:p>
+    <w:p>
+      <w:pPr>
+        <w:autoSpaceDE w:val="0"/>
+        <w:autoSpaceDN w:val="0"/>
+        <w:adjustRightInd w:val="0"/>
+        <w:spacing w:after="0"/>
+        <w:rPr>
+          <w:rFonts w:cs="BookAntiqua"/>
+        </w:rPr>
+      </w:pPr>
     </w:p>
     <w:p>
       <w:pPr>
@@ -431,6 +546,68 @@
     <w:p>
       <w:pPr>
         <w:pStyle w:val="ListParagraph"/>
+        <w:autoSpaceDE w:val="0"/>
+        <w:autoSpaceDN w:val="0"/>
+        <w:adjustRightInd w:val="0"/>
+        <w:spacing w:after="0"/>
+        <w:ind w:left="900"/>
+        <w:rPr>
+          <w:rFonts w:cs="BookAntiqua"/>
+        </w:rPr>
+      </w:pPr>
+      <w:r>
+        <w:rPr>
+          <w:rFonts w:cs="BookAntiqua"/>
+        </w:rPr>
+        <w:t xml:space="preserve">ANS: False, an </w:t>
+      </w:r>
+      <w:r>
+        <w:rPr>
+          <w:rFonts w:cs="BookAntiqua"/>
+        </w:rPr>
+        <w:t>automated tracking system</w:t>
+      </w:r>
+      <w:r>
+        <w:rPr>
+          <w:rFonts w:cs="BookAntiqua"/>
+        </w:rPr>
+        <w:t xml:space="preserve"> is </w:t>
+      </w:r>
+      <w:r>
+        <w:rPr>
+          <w:rFonts w:cs="BookAntiqua"/>
+        </w:rPr>
+        <w:t>already</w:t>
+      </w:r>
+      <w:r>
+        <w:rPr>
+          <w:rFonts w:cs="BookAntiqua"/>
+        </w:rPr>
+        <w:t xml:space="preserve"> </w:t>
+      </w:r>
+      <w:r>
+        <w:rPr>
+          <w:rFonts w:cs="BookAntiqua"/>
+        </w:rPr>
+        <w:t>tracks every package</w:t>
+      </w:r>
+    </w:p>
+    <w:p>
+      <w:pPr>
+        <w:pStyle w:val="ListParagraph"/>
+        <w:autoSpaceDE w:val="0"/>
+        <w:autoSpaceDN w:val="0"/>
+        <w:adjustRightInd w:val="0"/>
+        <w:spacing w:after="0"/>
+        <w:ind w:left="900"/>
+        <w:rPr>
+          <w:rFonts w:cs="BookAntiqua"/>
+        </w:rPr>
+      </w:pPr>
+    </w:p>
+    <w:p>
+      <w:pPr>
+        <w:pStyle w:val="ListParagraph"/>
         <w:numPr>
           <w:ilvl w:val="0"/>
           <w:numId w:val="8"/>
@@ -454,8 +631,16 @@
         <w:rPr>
           <w:rFonts w:cs="BookAntiqua"/>
         </w:rPr>
-        <w:t>he standard error of the daily average SE(</w:t>
-      </w:r>
+        <w:t xml:space="preserve">he standard error of the daily average </w:t>
+      </w:r>
+      <w:proofErr w:type="gramStart"/>
+      <w:r>
+        <w:rPr>
+          <w:rFonts w:cs="BookAntiqua"/>
+        </w:rPr>
+        <w:t>SE(</w:t>
+      </w:r>
+      <w:proofErr w:type="gramEnd"/>
       <m:oMath>
         <m:acc>
           <m:accPr>
@@ -486,59 +671,22 @@
     </w:p>
     <w:p>
       <w:pPr>
-        <w:spacing w:after="0"/>
-        <w:rPr>
-          <w:rFonts w:cs="Times New Roman"/>
-        </w:rPr>
-      </w:pPr>
-    </w:p>
-    <w:p>
-      <w:pPr>
-        <w:spacing w:after="0"/>
-        <w:rPr>
-          <w:rFonts w:cs="Times New Roman"/>
-        </w:rPr>
-      </w:pPr>
-    </w:p>
-    <w:p>
-      <w:pPr>
-        <w:spacing w:after="0"/>
-        <w:rPr>
-          <w:rFonts w:cs="Times New Roman"/>
-        </w:rPr>
-      </w:pPr>
-    </w:p>
-    <w:p>
-      <w:pPr>
-        <w:spacing w:after="0"/>
-        <w:rPr>
-          <w:rFonts w:cs="Times New Roman"/>
-        </w:rPr>
-      </w:pPr>
-    </w:p>
-    <w:p>
-      <w:pPr>
-        <w:spacing w:after="0"/>
-        <w:rPr>
-          <w:rFonts w:cs="Times New Roman"/>
-        </w:rPr>
-      </w:pPr>
-    </w:p>
-    <w:p>
-      <w:pPr>
-        <w:spacing w:after="0"/>
-        <w:rPr>
-          <w:rFonts w:cs="Times New Roman"/>
-        </w:rPr>
-      </w:pPr>
-    </w:p>
-    <w:p>
-      <w:pPr>
-        <w:spacing w:after="0"/>
-        <w:rPr>
-          <w:rFonts w:cs="Times New Roman"/>
-        </w:rPr>
-      </w:pPr>
+        <w:pStyle w:val="ListParagraph"/>
+        <w:autoSpaceDE w:val="0"/>
+        <w:autoSpaceDN w:val="0"/>
+        <w:adjustRightInd w:val="0"/>
+        <w:spacing w:after="0"/>
+        <w:ind w:left="900"/>
+        <w:rPr>
+          <w:rFonts w:cs="BookAntiqua"/>
+        </w:rPr>
+      </w:pPr>
+      <w:r>
+        <w:rPr>
+          <w:rFonts w:cs="BookAntiqua"/>
+        </w:rPr>
+        <w:t>ANS: True</w:t>
+      </w:r>
     </w:p>
     <w:p>
       <w:pPr>
@@ -697,6 +845,24 @@
         <w:autoSpaceDN w:val="0"/>
         <w:adjustRightInd w:val="0"/>
         <w:spacing w:after="0"/>
+        <w:ind w:firstLine="360"/>
+        <w:rPr>
+          <w:rFonts w:cs="BookAntiqua"/>
+        </w:rPr>
+      </w:pPr>
+      <w:r>
+        <w:rPr>
+          <w:rFonts w:cs="BookAntiqua"/>
+        </w:rPr>
+        <w:t>ANS: D</w:t>
+      </w:r>
+    </w:p>
+    <w:p>
+      <w:pPr>
+        <w:autoSpaceDE w:val="0"/>
+        <w:autoSpaceDN w:val="0"/>
+        <w:adjustRightInd w:val="0"/>
+        <w:spacing w:after="0"/>
         <w:rPr>
           <w:rFonts w:cs="BookAntiqua"/>
         </w:rPr>
@@ -846,10 +1012,28 @@
         <w:autoSpaceDN w:val="0"/>
         <w:adjustRightInd w:val="0"/>
         <w:spacing w:after="0"/>
-        <w:rPr>
-          <w:rFonts w:cs="BookAntiqua"/>
-        </w:rPr>
-      </w:pPr>
+        <w:ind w:left="360"/>
+        <w:rPr>
+          <w:rFonts w:cs="BookAntiqua"/>
+        </w:rPr>
+      </w:pPr>
+    </w:p>
+    <w:p>
+      <w:pPr>
+        <w:autoSpaceDE w:val="0"/>
+        <w:autoSpaceDN w:val="0"/>
+        <w:adjustRightInd w:val="0"/>
+        <w:spacing w:after="0"/>
+        <w:rPr>
+          <w:rFonts w:cs="BookAntiqua"/>
+        </w:rPr>
+      </w:pPr>
+      <w:r>
+        <w:rPr>
+          <w:rFonts w:cs="BookAntiqua"/>
+        </w:rPr>
+        <w:t>ANS: D</w:t>
+      </w:r>
     </w:p>
     <w:p>
       <w:pPr>
@@ -1012,6 +1196,38 @@
         </w:rPr>
         <w:t>The standard deviation of the mean across several samples will be 0.60</w:t>
       </w:r>
+    </w:p>
+    <w:p>
+      <w:pPr>
+        <w:autoSpaceDE w:val="0"/>
+        <w:autoSpaceDN w:val="0"/>
+        <w:adjustRightInd w:val="0"/>
+        <w:spacing w:after="0"/>
+        <w:ind w:left="720"/>
+        <w:rPr>
+          <w:rFonts w:cs="BookAntiqua"/>
+        </w:rPr>
+      </w:pPr>
+    </w:p>
+    <w:p>
+      <w:pPr>
+        <w:autoSpaceDE w:val="0"/>
+        <w:autoSpaceDN w:val="0"/>
+        <w:adjustRightInd w:val="0"/>
+        <w:spacing w:after="0"/>
+        <w:ind w:left="720"/>
+        <w:rPr>
+          <w:rFonts w:cs="BookAntiqua"/>
+        </w:rPr>
+      </w:pPr>
+      <w:r>
+        <w:rPr>
+          <w:rFonts w:cs="BookAntiqua"/>
+        </w:rPr>
+        <w:t>ANS: A. False, B. False, C. True, D. True, E. True</w:t>
+      </w:r>
+      <w:bookmarkStart w:id="0" w:name="_GoBack"/>
+      <w:bookmarkEnd w:id="0"/>
     </w:p>
     <w:sectPr>
       <w:pgSz w:w="12240" w:h="15840"/>
@@ -1024,8 +1240,8 @@
 </file>
 
 <file path=word/numbering.xml><?xml version="1.0" encoding="utf-8"?>
-<w:numbering xmlns:ve="http://schemas.openxmlformats.org/markup-compatibility/2006" xmlns:o="urn:schemas-microsoft-com:office:office" xmlns:r="http://schemas.openxmlformats.org/officeDocument/2006/relationships" xmlns:m="http://schemas.openxmlformats.org/officeDocument/2006/math" xmlns:v="urn:schemas-microsoft-com:vml" xmlns:wp="http://schemas.openxmlformats.org/drawingml/2006/wordprocessingDrawing" xmlns:w10="urn:schemas-microsoft-com:office:word" xmlns:w="http://schemas.openxmlformats.org/wordprocessingml/2006/main" xmlns:wne="http://schemas.microsoft.com/office/word/2006/wordml">
-  <w:abstractNum w:abstractNumId="0">
+<w:numbering xmlns:wpc="http://schemas.microsoft.com/office/word/2010/wordprocessingCanvas" xmlns:mc="http://schemas.openxmlformats.org/markup-compatibility/2006" xmlns:o="urn:schemas-microsoft-com:office:office" xmlns:r="http://schemas.openxmlformats.org/officeDocument/2006/relationships" xmlns:m="http://schemas.openxmlformats.org/officeDocument/2006/math" xmlns:v="urn:schemas-microsoft-com:vml" xmlns:wp14="http://schemas.microsoft.com/office/word/2010/wordprocessingDrawing" xmlns:wp="http://schemas.openxmlformats.org/drawingml/2006/wordprocessingDrawing" xmlns:w10="urn:schemas-microsoft-com:office:word" xmlns:w="http://schemas.openxmlformats.org/wordprocessingml/2006/main" xmlns:w14="http://schemas.microsoft.com/office/word/2010/wordml" xmlns:w15="http://schemas.microsoft.com/office/word/2012/wordml" xmlns:wpg="http://schemas.microsoft.com/office/word/2010/wordprocessingGroup" xmlns:wpi="http://schemas.microsoft.com/office/word/2010/wordprocessingInk" xmlns:wne="http://schemas.microsoft.com/office/word/2006/wordml" xmlns:wps="http://schemas.microsoft.com/office/word/2010/wordprocessingShape" mc:Ignorable="w14 w15 wp14">
+  <w:abstractNum w:abstractNumId="0" w15:restartNumberingAfterBreak="0">
     <w:nsid w:val="0902416C"/>
     <w:multiLevelType w:val="hybridMultilevel"/>
     <w:tmpl w:val="2F58A428"/>
@@ -1135,7 +1351,7 @@
       </w:pPr>
     </w:lvl>
   </w:abstractNum>
-  <w:abstractNum w:abstractNumId="1">
+  <w:abstractNum w:abstractNumId="1" w15:restartNumberingAfterBreak="0">
     <w:nsid w:val="0C3B54EE"/>
     <w:multiLevelType w:val="hybridMultilevel"/>
     <w:tmpl w:val="F5C2B304"/>
@@ -1245,7 +1461,7 @@
       </w:pPr>
     </w:lvl>
   </w:abstractNum>
-  <w:abstractNum w:abstractNumId="2">
+  <w:abstractNum w:abstractNumId="2" w15:restartNumberingAfterBreak="0">
     <w:nsid w:val="1A4A3441"/>
     <w:multiLevelType w:val="hybridMultilevel"/>
     <w:tmpl w:val="A4A6FB52"/>
@@ -1355,7 +1571,7 @@
       </w:pPr>
     </w:lvl>
   </w:abstractNum>
-  <w:abstractNum w:abstractNumId="3">
+  <w:abstractNum w:abstractNumId="3" w15:restartNumberingAfterBreak="0">
     <w:nsid w:val="1A710CBD"/>
     <w:multiLevelType w:val="hybridMultilevel"/>
     <w:tmpl w:val="2F58A428"/>
@@ -1465,7 +1681,7 @@
       </w:pPr>
     </w:lvl>
   </w:abstractNum>
-  <w:abstractNum w:abstractNumId="4">
+  <w:abstractNum w:abstractNumId="4" w15:restartNumberingAfterBreak="0">
     <w:nsid w:val="29BF4BDC"/>
     <w:multiLevelType w:val="hybridMultilevel"/>
     <w:tmpl w:val="E5C43C46"/>
@@ -1569,7 +1785,7 @@
       </w:pPr>
     </w:lvl>
   </w:abstractNum>
-  <w:abstractNum w:abstractNumId="5">
+  <w:abstractNum w:abstractNumId="5" w15:restartNumberingAfterBreak="0">
     <w:nsid w:val="323E32C6"/>
     <w:multiLevelType w:val="hybridMultilevel"/>
     <w:tmpl w:val="4894EAA6"/>
@@ -1679,7 +1895,93 @@
       </w:pPr>
     </w:lvl>
   </w:abstractNum>
-  <w:abstractNum w:abstractNumId="6">
+  <w:abstractNum w:abstractNumId="6" w15:restartNumberingAfterBreak="0">
+    <w:nsid w:val="49923335"/>
+    <w:multiLevelType w:val="hybridMultilevel"/>
+    <w:tmpl w:val="76CC12B0"/>
+    <w:lvl w:ilvl="0" w:tplc="4009001B">
+      <w:start w:val="1"/>
+      <w:numFmt w:val="lowerRoman"/>
+      <w:lvlText w:val="%1."/>
+      <w:lvlJc w:val="right"/>
+      <w:pPr>
+        <w:ind w:left="1440" w:hanging="360"/>
+      </w:pPr>
+    </w:lvl>
+    <w:lvl w:ilvl="1" w:tplc="40090019" w:tentative="1">
+      <w:start w:val="1"/>
+      <w:numFmt w:val="lowerLetter"/>
+      <w:lvlText w:val="%2."/>
+      <w:lvlJc w:val="left"/>
+      <w:pPr>
+        <w:ind w:left="2160" w:hanging="360"/>
+      </w:pPr>
+    </w:lvl>
+    <w:lvl w:ilvl="2" w:tplc="4009001B" w:tentative="1">
+      <w:start w:val="1"/>
+      <w:numFmt w:val="lowerRoman"/>
+      <w:lvlText w:val="%3."/>
+      <w:lvlJc w:val="right"/>
+      <w:pPr>
+        <w:ind w:left="2880" w:hanging="180"/>
+      </w:pPr>
+    </w:lvl>
+    <w:lvl w:ilvl="3" w:tplc="4009000F" w:tentative="1">
+      <w:start w:val="1"/>
+      <w:numFmt w:val="decimal"/>
+      <w:lvlText w:val="%4."/>
+      <w:lvlJc w:val="left"/>
+      <w:pPr>
+        <w:ind w:left="3600" w:hanging="360"/>
+      </w:pPr>
+    </w:lvl>
+    <w:lvl w:ilvl="4" w:tplc="40090019" w:tentative="1">
+      <w:start w:val="1"/>
+      <w:numFmt w:val="lowerLetter"/>
+      <w:lvlText w:val="%5."/>
+      <w:lvlJc w:val="left"/>
+      <w:pPr>
+        <w:ind w:left="4320" w:hanging="360"/>
+      </w:pPr>
+    </w:lvl>
+    <w:lvl w:ilvl="5" w:tplc="4009001B" w:tentative="1">
+      <w:start w:val="1"/>
+      <w:numFmt w:val="lowerRoman"/>
+      <w:lvlText w:val="%6."/>
+      <w:lvlJc w:val="right"/>
+      <w:pPr>
+        <w:ind w:left="5040" w:hanging="180"/>
+      </w:pPr>
+    </w:lvl>
+    <w:lvl w:ilvl="6" w:tplc="4009000F" w:tentative="1">
+      <w:start w:val="1"/>
+      <w:numFmt w:val="decimal"/>
+      <w:lvlText w:val="%7."/>
+      <w:lvlJc w:val="left"/>
+      <w:pPr>
+        <w:ind w:left="5760" w:hanging="360"/>
+      </w:pPr>
+    </w:lvl>
+    <w:lvl w:ilvl="7" w:tplc="40090019" w:tentative="1">
+      <w:start w:val="1"/>
+      <w:numFmt w:val="lowerLetter"/>
+      <w:lvlText w:val="%8."/>
+      <w:lvlJc w:val="left"/>
+      <w:pPr>
+        <w:ind w:left="6480" w:hanging="360"/>
+      </w:pPr>
+    </w:lvl>
+    <w:lvl w:ilvl="8" w:tplc="4009001B" w:tentative="1">
+      <w:start w:val="1"/>
+      <w:numFmt w:val="lowerRoman"/>
+      <w:lvlText w:val="%9."/>
+      <w:lvlJc w:val="right"/>
+      <w:pPr>
+        <w:ind w:left="7200" w:hanging="180"/>
+      </w:pPr>
+    </w:lvl>
+  </w:abstractNum>
+  <w:abstractNum w:abstractNumId="7" w15:restartNumberingAfterBreak="0">
     <w:nsid w:val="4A50144A"/>
     <w:multiLevelType w:val="hybridMultilevel"/>
     <w:tmpl w:val="1E6EA5EA"/>
@@ -1768,7 +2070,7 @@
       </w:pPr>
     </w:lvl>
   </w:abstractNum>
-  <w:abstractNum w:abstractNumId="7">
+  <w:abstractNum w:abstractNumId="8" w15:restartNumberingAfterBreak="0">
     <w:nsid w:val="4A875B02"/>
     <w:multiLevelType w:val="hybridMultilevel"/>
     <w:tmpl w:val="2F58A428"/>
@@ -1878,6 +2180,264 @@
       </w:pPr>
     </w:lvl>
   </w:abstractNum>
+  <w:abstractNum w:abstractNumId="9" w15:restartNumberingAfterBreak="0">
+    <w:nsid w:val="510A266C"/>
+    <w:multiLevelType w:val="hybridMultilevel"/>
+    <w:tmpl w:val="81D2F8EC"/>
+    <w:lvl w:ilvl="0" w:tplc="0409001B">
+      <w:start w:val="1"/>
+      <w:numFmt w:val="lowerRoman"/>
+      <w:lvlText w:val="%1."/>
+      <w:lvlJc w:val="right"/>
+      <w:pPr>
+        <w:ind w:left="720" w:hanging="360"/>
+      </w:pPr>
+    </w:lvl>
+    <w:lvl w:ilvl="1" w:tplc="40090019" w:tentative="1">
+      <w:start w:val="1"/>
+      <w:numFmt w:val="lowerLetter"/>
+      <w:lvlText w:val="%2."/>
+      <w:lvlJc w:val="left"/>
+      <w:pPr>
+        <w:ind w:left="1440" w:hanging="360"/>
+      </w:pPr>
+    </w:lvl>
+    <w:lvl w:ilvl="2" w:tplc="4009001B" w:tentative="1">
+      <w:start w:val="1"/>
+      <w:numFmt w:val="lowerRoman"/>
+      <w:lvlText w:val="%3."/>
+      <w:lvlJc w:val="right"/>
+      <w:pPr>
+        <w:ind w:left="2160" w:hanging="180"/>
+      </w:pPr>
+    </w:lvl>
+    <w:lvl w:ilvl="3" w:tplc="4009000F" w:tentative="1">
+      <w:start w:val="1"/>
+      <w:numFmt w:val="decimal"/>
+      <w:lvlText w:val="%4."/>
+      <w:lvlJc w:val="left"/>
+      <w:pPr>
+        <w:ind w:left="2880" w:hanging="360"/>
+      </w:pPr>
+    </w:lvl>
+    <w:lvl w:ilvl="4" w:tplc="40090019" w:tentative="1">
+      <w:start w:val="1"/>
+      <w:numFmt w:val="lowerLetter"/>
+      <w:lvlText w:val="%5."/>
+      <w:lvlJc w:val="left"/>
+      <w:pPr>
+        <w:ind w:left="3600" w:hanging="360"/>
+      </w:pPr>
+    </w:lvl>
+    <w:lvl w:ilvl="5" w:tplc="4009001B" w:tentative="1">
+      <w:start w:val="1"/>
+      <w:numFmt w:val="lowerRoman"/>
+      <w:lvlText w:val="%6."/>
+      <w:lvlJc w:val="right"/>
+      <w:pPr>
+        <w:ind w:left="4320" w:hanging="180"/>
+      </w:pPr>
+    </w:lvl>
+    <w:lvl w:ilvl="6" w:tplc="4009000F" w:tentative="1">
+      <w:start w:val="1"/>
+      <w:numFmt w:val="decimal"/>
+      <w:lvlText w:val="%7."/>
+      <w:lvlJc w:val="left"/>
+      <w:pPr>
+        <w:ind w:left="5040" w:hanging="360"/>
+      </w:pPr>
+    </w:lvl>
+    <w:lvl w:ilvl="7" w:tplc="40090019" w:tentative="1">
+      <w:start w:val="1"/>
+      <w:numFmt w:val="lowerLetter"/>
+      <w:lvlText w:val="%8."/>
+      <w:lvlJc w:val="left"/>
+      <w:pPr>
+        <w:ind w:left="5760" w:hanging="360"/>
+      </w:pPr>
+    </w:lvl>
+    <w:lvl w:ilvl="8" w:tplc="4009001B" w:tentative="1">
+      <w:start w:val="1"/>
+      <w:numFmt w:val="lowerRoman"/>
+      <w:lvlText w:val="%9."/>
+      <w:lvlJc w:val="right"/>
+      <w:pPr>
+        <w:ind w:left="6480" w:hanging="180"/>
+      </w:pPr>
+    </w:lvl>
+  </w:abstractNum>
+  <w:abstractNum w:abstractNumId="10" w15:restartNumberingAfterBreak="0">
+    <w:nsid w:val="57594B38"/>
+    <w:multiLevelType w:val="hybridMultilevel"/>
+    <w:tmpl w:val="B8982E10"/>
+    <w:lvl w:ilvl="0" w:tplc="4009001B">
+      <w:start w:val="1"/>
+      <w:numFmt w:val="lowerRoman"/>
+      <w:lvlText w:val="%1."/>
+      <w:lvlJc w:val="right"/>
+      <w:pPr>
+        <w:ind w:left="1440" w:hanging="360"/>
+      </w:pPr>
+    </w:lvl>
+    <w:lvl w:ilvl="1" w:tplc="40090019" w:tentative="1">
+      <w:start w:val="1"/>
+      <w:numFmt w:val="lowerLetter"/>
+      <w:lvlText w:val="%2."/>
+      <w:lvlJc w:val="left"/>
+      <w:pPr>
+        <w:ind w:left="2160" w:hanging="360"/>
+      </w:pPr>
+    </w:lvl>
+    <w:lvl w:ilvl="2" w:tplc="4009001B" w:tentative="1">
+      <w:start w:val="1"/>
+      <w:numFmt w:val="lowerRoman"/>
+      <w:lvlText w:val="%3."/>
+      <w:lvlJc w:val="right"/>
+      <w:pPr>
+        <w:ind w:left="2880" w:hanging="180"/>
+      </w:pPr>
+    </w:lvl>
+    <w:lvl w:ilvl="3" w:tplc="4009000F" w:tentative="1">
+      <w:start w:val="1"/>
+      <w:numFmt w:val="decimal"/>
+      <w:lvlText w:val="%4."/>
+      <w:lvlJc w:val="left"/>
+      <w:pPr>
+        <w:ind w:left="3600" w:hanging="360"/>
+      </w:pPr>
+    </w:lvl>
+    <w:lvl w:ilvl="4" w:tplc="40090019" w:tentative="1">
+      <w:start w:val="1"/>
+      <w:numFmt w:val="lowerLetter"/>
+      <w:lvlText w:val="%5."/>
+      <w:lvlJc w:val="left"/>
+      <w:pPr>
+        <w:ind w:left="4320" w:hanging="360"/>
+      </w:pPr>
+    </w:lvl>
+    <w:lvl w:ilvl="5" w:tplc="4009001B" w:tentative="1">
+      <w:start w:val="1"/>
+      <w:numFmt w:val="lowerRoman"/>
+      <w:lvlText w:val="%6."/>
+      <w:lvlJc w:val="right"/>
+      <w:pPr>
+        <w:ind w:left="5040" w:hanging="180"/>
+      </w:pPr>
+    </w:lvl>
+    <w:lvl w:ilvl="6" w:tplc="4009000F" w:tentative="1">
+      <w:start w:val="1"/>
+      <w:numFmt w:val="decimal"/>
+      <w:lvlText w:val="%7."/>
+      <w:lvlJc w:val="left"/>
+      <w:pPr>
+        <w:ind w:left="5760" w:hanging="360"/>
+      </w:pPr>
+    </w:lvl>
+    <w:lvl w:ilvl="7" w:tplc="40090019" w:tentative="1">
+      <w:start w:val="1"/>
+      <w:numFmt w:val="lowerLetter"/>
+      <w:lvlText w:val="%8."/>
+      <w:lvlJc w:val="left"/>
+      <w:pPr>
+        <w:ind w:left="6480" w:hanging="360"/>
+      </w:pPr>
+    </w:lvl>
+    <w:lvl w:ilvl="8" w:tplc="4009001B" w:tentative="1">
+      <w:start w:val="1"/>
+      <w:numFmt w:val="lowerRoman"/>
+      <w:lvlText w:val="%9."/>
+      <w:lvlJc w:val="right"/>
+      <w:pPr>
+        <w:ind w:left="7200" w:hanging="180"/>
+      </w:pPr>
+    </w:lvl>
+  </w:abstractNum>
+  <w:abstractNum w:abstractNumId="11" w15:restartNumberingAfterBreak="0">
+    <w:nsid w:val="701E7979"/>
+    <w:multiLevelType w:val="hybridMultilevel"/>
+    <w:tmpl w:val="AF7C9456"/>
+    <w:lvl w:ilvl="0" w:tplc="4009001B">
+      <w:start w:val="1"/>
+      <w:numFmt w:val="lowerRoman"/>
+      <w:lvlText w:val="%1."/>
+      <w:lvlJc w:val="right"/>
+      <w:pPr>
+        <w:ind w:left="2160" w:hanging="360"/>
+      </w:pPr>
+    </w:lvl>
+    <w:lvl w:ilvl="1" w:tplc="40090019" w:tentative="1">
+      <w:start w:val="1"/>
+      <w:numFmt w:val="lowerLetter"/>
+      <w:lvlText w:val="%2."/>
+      <w:lvlJc w:val="left"/>
+      <w:pPr>
+        <w:ind w:left="2880" w:hanging="360"/>
+      </w:pPr>
+    </w:lvl>
+    <w:lvl w:ilvl="2" w:tplc="4009001B" w:tentative="1">
+      <w:start w:val="1"/>
+      <w:numFmt w:val="lowerRoman"/>
+      <w:lvlText w:val="%3."/>
+      <w:lvlJc w:val="right"/>
+      <w:pPr>
+        <w:ind w:left="3600" w:hanging="180"/>
+      </w:pPr>
+    </w:lvl>
+    <w:lvl w:ilvl="3" w:tplc="4009000F" w:tentative="1">
+      <w:start w:val="1"/>
+      <w:numFmt w:val="decimal"/>
+      <w:lvlText w:val="%4."/>
+      <w:lvlJc w:val="left"/>
+      <w:pPr>
+        <w:ind w:left="4320" w:hanging="360"/>
+      </w:pPr>
+    </w:lvl>
+    <w:lvl w:ilvl="4" w:tplc="40090019" w:tentative="1">
+      <w:start w:val="1"/>
+      <w:numFmt w:val="lowerLetter"/>
+      <w:lvlText w:val="%5."/>
+      <w:lvlJc w:val="left"/>
+      <w:pPr>
+        <w:ind w:left="5040" w:hanging="360"/>
+      </w:pPr>
+    </w:lvl>
+    <w:lvl w:ilvl="5" w:tplc="4009001B" w:tentative="1">
+      <w:start w:val="1"/>
+      <w:numFmt w:val="lowerRoman"/>
+      <w:lvlText w:val="%6."/>
+      <w:lvlJc w:val="right"/>
+      <w:pPr>
+        <w:ind w:left="5760" w:hanging="180"/>
+      </w:pPr>
+    </w:lvl>
+    <w:lvl w:ilvl="6" w:tplc="4009000F" w:tentative="1">
+      <w:start w:val="1"/>
+      <w:numFmt w:val="decimal"/>
+      <w:lvlText w:val="%7."/>
+      <w:lvlJc w:val="left"/>
+      <w:pPr>
+        <w:ind w:left="6480" w:hanging="360"/>
+      </w:pPr>
+    </w:lvl>
+    <w:lvl w:ilvl="7" w:tplc="40090019" w:tentative="1">
+      <w:start w:val="1"/>
+      <w:numFmt w:val="lowerLetter"/>
+      <w:lvlText w:val="%8."/>
+      <w:lvlJc w:val="left"/>
+      <w:pPr>
+        <w:ind w:left="7200" w:hanging="360"/>
+      </w:pPr>
+    </w:lvl>
+    <w:lvl w:ilvl="8" w:tplc="4009001B" w:tentative="1">
+      <w:start w:val="1"/>
+      <w:numFmt w:val="lowerRoman"/>
+      <w:lvlText w:val="%9."/>
+      <w:lvlJc w:val="right"/>
+      <w:pPr>
+        <w:ind w:left="7920" w:hanging="180"/>
+      </w:pPr>
+    </w:lvl>
+  </w:abstractNum>
   <w:num w:numId="1">
     <w:abstractNumId w:val="4"/>
     <w:lvlOverride w:ilvl="0">
@@ -1999,7 +2559,7 @@
     </w:lvlOverride>
   </w:num>
   <w:num w:numId="5">
-    <w:abstractNumId w:val="7"/>
+    <w:abstractNumId w:val="8"/>
     <w:lvlOverride w:ilvl="0">
       <w:startOverride w:val="1"/>
     </w:lvlOverride>
@@ -2089,13 +2649,28 @@
     </w:lvlOverride>
   </w:num>
   <w:num w:numId="8">
+    <w:abstractNumId w:val="7"/>
+  </w:num>
+  <w:num w:numId="9">
+    <w:abstractNumId w:val="0"/>
+  </w:num>
+  <w:num w:numId="10">
+    <w:abstractNumId w:val="9"/>
+  </w:num>
+  <w:num w:numId="11">
     <w:abstractNumId w:val="6"/>
+  </w:num>
+  <w:num w:numId="12">
+    <w:abstractNumId w:val="11"/>
+  </w:num>
+  <w:num w:numId="13">
+    <w:abstractNumId w:val="10"/>
   </w:num>
 </w:numbering>
 </file>
 
 <file path=word/styles.xml><?xml version="1.0" encoding="utf-8"?>
-<w:styles xmlns:r="http://schemas.openxmlformats.org/officeDocument/2006/relationships" xmlns:w="http://schemas.openxmlformats.org/wordprocessingml/2006/main">
+<w:styles xmlns:mc="http://schemas.openxmlformats.org/markup-compatibility/2006" xmlns:r="http://schemas.openxmlformats.org/officeDocument/2006/relationships" xmlns:w="http://schemas.openxmlformats.org/wordprocessingml/2006/main" xmlns:w14="http://schemas.microsoft.com/office/word/2010/wordml" xmlns:w15="http://schemas.microsoft.com/office/word/2012/wordml" mc:Ignorable="w14 w15">
   <w:docDefaults>
     <w:rPrDefault>
       <w:rPr>
@@ -2111,144 +2686,378 @@
       </w:pPr>
     </w:pPrDefault>
   </w:docDefaults>
-  <w:latentStyles w:defLockedState="0" w:defUIPriority="99" w:defSemiHidden="1" w:defUnhideWhenUsed="1" w:defQFormat="0" w:count="267">
-    <w:lsdException w:name="Normal" w:semiHidden="0" w:uiPriority="0" w:unhideWhenUsed="0" w:qFormat="1"/>
-    <w:lsdException w:name="heading 1" w:semiHidden="0" w:uiPriority="9" w:unhideWhenUsed="0" w:qFormat="1"/>
-    <w:lsdException w:name="heading 2" w:uiPriority="9" w:qFormat="1"/>
-    <w:lsdException w:name="heading 3" w:uiPriority="9" w:qFormat="1"/>
-    <w:lsdException w:name="heading 4" w:uiPriority="9" w:qFormat="1"/>
-    <w:lsdException w:name="heading 5" w:uiPriority="9" w:qFormat="1"/>
-    <w:lsdException w:name="heading 6" w:uiPriority="9" w:qFormat="1"/>
-    <w:lsdException w:name="heading 7" w:uiPriority="9" w:qFormat="1"/>
-    <w:lsdException w:name="heading 8" w:uiPriority="9" w:qFormat="1"/>
-    <w:lsdException w:name="heading 9" w:uiPriority="9" w:qFormat="1"/>
-    <w:lsdException w:name="toc 1" w:uiPriority="39"/>
-    <w:lsdException w:name="toc 2" w:uiPriority="39"/>
-    <w:lsdException w:name="toc 3" w:uiPriority="39"/>
-    <w:lsdException w:name="toc 4" w:uiPriority="39"/>
-    <w:lsdException w:name="toc 5" w:uiPriority="39"/>
-    <w:lsdException w:name="toc 6" w:uiPriority="39"/>
-    <w:lsdException w:name="toc 7" w:uiPriority="39"/>
-    <w:lsdException w:name="toc 8" w:uiPriority="39"/>
-    <w:lsdException w:name="toc 9" w:uiPriority="39"/>
-    <w:lsdException w:name="caption" w:uiPriority="35" w:qFormat="1"/>
-    <w:lsdException w:name="Title" w:semiHidden="0" w:uiPriority="10" w:unhideWhenUsed="0" w:qFormat="1"/>
-    <w:lsdException w:name="Default Paragraph Font" w:uiPriority="1"/>
-    <w:lsdException w:name="Subtitle" w:semiHidden="0" w:uiPriority="11" w:unhideWhenUsed="0" w:qFormat="1"/>
-    <w:lsdException w:name="Strong" w:semiHidden="0" w:uiPriority="22" w:unhideWhenUsed="0" w:qFormat="1"/>
-    <w:lsdException w:name="Emphasis" w:semiHidden="0" w:uiPriority="20" w:unhideWhenUsed="0" w:qFormat="1"/>
-    <w:lsdException w:name="Table Grid" w:semiHidden="0" w:uiPriority="59" w:unhideWhenUsed="0"/>
-    <w:lsdException w:name="Placeholder Text" w:unhideWhenUsed="0"/>
-    <w:lsdException w:name="No Spacing" w:semiHidden="0" w:uiPriority="1" w:unhideWhenUsed="0" w:qFormat="1"/>
-    <w:lsdException w:name="Light Shading" w:semiHidden="0" w:uiPriority="60" w:unhideWhenUsed="0"/>
-    <w:lsdException w:name="Light List" w:semiHidden="0" w:uiPriority="61" w:unhideWhenUsed="0"/>
-    <w:lsdException w:name="Light Grid" w:semiHidden="0" w:uiPriority="62" w:unhideWhenUsed="0"/>
-    <w:lsdException w:name="Medium Shading 1" w:semiHidden="0" w:uiPriority="63" w:unhideWhenUsed="0"/>
-    <w:lsdException w:name="Medium Shading 2" w:semiHidden="0" w:uiPriority="64" w:unhideWhenUsed="0"/>
-    <w:lsdException w:name="Medium List 1" w:semiHidden="0" w:uiPriority="65" w:unhideWhenUsed="0"/>
-    <w:lsdException w:name="Medium List 2" w:semiHidden="0" w:uiPriority="66" w:unhideWhenUsed="0"/>
-    <w:lsdException w:name="Medium Grid 1" w:semiHidden="0" w:uiPriority="67" w:unhideWhenUsed="0"/>
-    <w:lsdException w:name="Medium Grid 2" w:semiHidden="0" w:uiPriority="68" w:unhideWhenUsed="0"/>
-    <w:lsdException w:name="Medium Grid 3" w:semiHidden="0" w:uiPriority="69" w:unhideWhenUsed="0"/>
-    <w:lsdException w:name="Dark List" w:semiHidden="0" w:uiPriority="70" w:unhideWhenUsed="0"/>
-    <w:lsdException w:name="Colorful Shading" w:semiHidden="0" w:uiPriority="71" w:unhideWhenUsed="0"/>
-    <w:lsdException w:name="Colorful List" w:semiHidden="0" w:uiPriority="72" w:unhideWhenUsed="0"/>
-    <w:lsdException w:name="Colorful Grid" w:semiHidden="0" w:uiPriority="73" w:unhideWhenUsed="0"/>
-    <w:lsdException w:name="Light Shading Accent 1" w:semiHidden="0" w:uiPriority="60" w:unhideWhenUsed="0"/>
-    <w:lsdException w:name="Light List Accent 1" w:semiHidden="0" w:uiPriority="61" w:unhideWhenUsed="0"/>
-    <w:lsdException w:name="Light Grid Accent 1" w:semiHidden="0" w:uiPriority="62" w:unhideWhenUsed="0"/>
-    <w:lsdException w:name="Medium Shading 1 Accent 1" w:semiHidden="0" w:uiPriority="63" w:unhideWhenUsed="0"/>
-    <w:lsdException w:name="Medium Shading 2 Accent 1" w:semiHidden="0" w:uiPriority="64" w:unhideWhenUsed="0"/>
-    <w:lsdException w:name="Medium List 1 Accent 1" w:semiHidden="0" w:uiPriority="65" w:unhideWhenUsed="0"/>
-    <w:lsdException w:name="Revision" w:unhideWhenUsed="0"/>
-    <w:lsdException w:name="List Paragraph" w:semiHidden="0" w:uiPriority="34" w:unhideWhenUsed="0" w:qFormat="1"/>
-    <w:lsdException w:name="Quote" w:semiHidden="0" w:uiPriority="29" w:unhideWhenUsed="0" w:qFormat="1"/>
-    <w:lsdException w:name="Intense Quote" w:semiHidden="0" w:uiPriority="30" w:unhideWhenUsed="0" w:qFormat="1"/>
-    <w:lsdException w:name="Medium List 2 Accent 1" w:semiHidden="0" w:uiPriority="66" w:unhideWhenUsed="0"/>
-    <w:lsdException w:name="Medium Grid 1 Accent 1" w:semiHidden="0" w:uiPriority="67" w:unhideWhenUsed="0"/>
-    <w:lsdException w:name="Medium Grid 2 Accent 1" w:semiHidden="0" w:uiPriority="68" w:unhideWhenUsed="0"/>
-    <w:lsdException w:name="Medium Grid 3 Accent 1" w:semiHidden="0" w:uiPriority="69" w:unhideWhenUsed="0"/>
-    <w:lsdException w:name="Dark List Accent 1" w:semiHidden="0" w:uiPriority="70" w:unhideWhenUsed="0"/>
-    <w:lsdException w:name="Colorful Shading Accent 1" w:semiHidden="0" w:uiPriority="71" w:unhideWhenUsed="0"/>
-    <w:lsdException w:name="Colorful List Accent 1" w:semiHidden="0" w:uiPriority="72" w:unhideWhenUsed="0"/>
-    <w:lsdException w:name="Colorful Grid Accent 1" w:semiHidden="0" w:uiPriority="73" w:unhideWhenUsed="0"/>
-    <w:lsdException w:name="Light Shading Accent 2" w:semiHidden="0" w:uiPriority="60" w:unhideWhenUsed="0"/>
-    <w:lsdException w:name="Light List Accent 2" w:semiHidden="0" w:uiPriority="61" w:unhideWhenUsed="0"/>
-    <w:lsdException w:name="Light Grid Accent 2" w:semiHidden="0" w:uiPriority="62" w:unhideWhenUsed="0"/>
-    <w:lsdException w:name="Medium Shading 1 Accent 2" w:semiHidden="0" w:uiPriority="63" w:unhideWhenUsed="0"/>
-    <w:lsdException w:name="Medium Shading 2 Accent 2" w:semiHidden="0" w:uiPriority="64" w:unhideWhenUsed="0"/>
-    <w:lsdException w:name="Medium List 1 Accent 2" w:semiHidden="0" w:uiPriority="65" w:unhideWhenUsed="0"/>
-    <w:lsdException w:name="Medium List 2 Accent 2" w:semiHidden="0" w:uiPriority="66" w:unhideWhenUsed="0"/>
-    <w:lsdException w:name="Medium Grid 1 Accent 2" w:semiHidden="0" w:uiPriority="67" w:unhideWhenUsed="0"/>
-    <w:lsdException w:name="Medium Grid 2 Accent 2" w:semiHidden="0" w:uiPriority="68" w:unhideWhenUsed="0"/>
-    <w:lsdException w:name="Medium Grid 3 Accent 2" w:semiHidden="0" w:uiPriority="69" w:unhideWhenUsed="0"/>
-    <w:lsdException w:name="Dark List Accent 2" w:semiHidden="0" w:uiPriority="70" w:unhideWhenUsed="0"/>
-    <w:lsdException w:name="Colorful Shading Accent 2" w:semiHidden="0" w:uiPriority="71" w:unhideWhenUsed="0"/>
-    <w:lsdException w:name="Colorful List Accent 2" w:semiHidden="0" w:uiPriority="72" w:unhideWhenUsed="0"/>
-    <w:lsdException w:name="Colorful Grid Accent 2" w:semiHidden="0" w:uiPriority="73" w:unhideWhenUsed="0"/>
-    <w:lsdException w:name="Light Shading Accent 3" w:semiHidden="0" w:uiPriority="60" w:unhideWhenUsed="0"/>
-    <w:lsdException w:name="Light List Accent 3" w:semiHidden="0" w:uiPriority="61" w:unhideWhenUsed="0"/>
-    <w:lsdException w:name="Light Grid Accent 3" w:semiHidden="0" w:uiPriority="62" w:unhideWhenUsed="0"/>
-    <w:lsdException w:name="Medium Shading 1 Accent 3" w:semiHidden="0" w:uiPriority="63" w:unhideWhenUsed="0"/>
-    <w:lsdException w:name="Medium Shading 2 Accent 3" w:semiHidden="0" w:uiPriority="64" w:unhideWhenUsed="0"/>
-    <w:lsdException w:name="Medium List 1 Accent 3" w:semiHidden="0" w:uiPriority="65" w:unhideWhenUsed="0"/>
-    <w:lsdException w:name="Medium List 2 Accent 3" w:semiHidden="0" w:uiPriority="66" w:unhideWhenUsed="0"/>
-    <w:lsdException w:name="Medium Grid 1 Accent 3" w:semiHidden="0" w:uiPriority="67" w:unhideWhenUsed="0"/>
-    <w:lsdException w:name="Medium Grid 2 Accent 3" w:semiHidden="0" w:uiPriority="68" w:unhideWhenUsed="0"/>
-    <w:lsdException w:name="Medium Grid 3 Accent 3" w:semiHidden="0" w:uiPriority="69" w:unhideWhenUsed="0"/>
-    <w:lsdException w:name="Dark List Accent 3" w:semiHidden="0" w:uiPriority="70" w:unhideWhenUsed="0"/>
-    <w:lsdException w:name="Colorful Shading Accent 3" w:semiHidden="0" w:uiPriority="71" w:unhideWhenUsed="0"/>
-    <w:lsdException w:name="Colorful List Accent 3" w:semiHidden="0" w:uiPriority="72" w:unhideWhenUsed="0"/>
-    <w:lsdException w:name="Colorful Grid Accent 3" w:semiHidden="0" w:uiPriority="73" w:unhideWhenUsed="0"/>
-    <w:lsdException w:name="Light Shading Accent 4" w:semiHidden="0" w:uiPriority="60" w:unhideWhenUsed="0"/>
-    <w:lsdException w:name="Light List Accent 4" w:semiHidden="0" w:uiPriority="61" w:unhideWhenUsed="0"/>
-    <w:lsdException w:name="Light Grid Accent 4" w:semiHidden="0" w:uiPriority="62" w:unhideWhenUsed="0"/>
-    <w:lsdException w:name="Medium Shading 1 Accent 4" w:semiHidden="0" w:uiPriority="63" w:unhideWhenUsed="0"/>
-    <w:lsdException w:name="Medium Shading 2 Accent 4" w:semiHidden="0" w:uiPriority="64" w:unhideWhenUsed="0"/>
-    <w:lsdException w:name="Medium List 1 Accent 4" w:semiHidden="0" w:uiPriority="65" w:unhideWhenUsed="0"/>
-    <w:lsdException w:name="Medium List 2 Accent 4" w:semiHidden="0" w:uiPriority="66" w:unhideWhenUsed="0"/>
-    <w:lsdException w:name="Medium Grid 1 Accent 4" w:semiHidden="0" w:uiPriority="67" w:unhideWhenUsed="0"/>
-    <w:lsdException w:name="Medium Grid 2 Accent 4" w:semiHidden="0" w:uiPriority="68" w:unhideWhenUsed="0"/>
-    <w:lsdException w:name="Medium Grid 3 Accent 4" w:semiHidden="0" w:uiPriority="69" w:unhideWhenUsed="0"/>
-    <w:lsdException w:name="Dark List Accent 4" w:semiHidden="0" w:uiPriority="70" w:unhideWhenUsed="0"/>
-    <w:lsdException w:name="Colorful Shading Accent 4" w:semiHidden="0" w:uiPriority="71" w:unhideWhenUsed="0"/>
-    <w:lsdException w:name="Colorful List Accent 4" w:semiHidden="0" w:uiPriority="72" w:unhideWhenUsed="0"/>
-    <w:lsdException w:name="Colorful Grid Accent 4" w:semiHidden="0" w:uiPriority="73" w:unhideWhenUsed="0"/>
-    <w:lsdException w:name="Light Shading Accent 5" w:semiHidden="0" w:uiPriority="60" w:unhideWhenUsed="0"/>
-    <w:lsdException w:name="Light List Accent 5" w:semiHidden="0" w:uiPriority="61" w:unhideWhenUsed="0"/>
-    <w:lsdException w:name="Light Grid Accent 5" w:semiHidden="0" w:uiPriority="62" w:unhideWhenUsed="0"/>
-    <w:lsdException w:name="Medium Shading 1 Accent 5" w:semiHidden="0" w:uiPriority="63" w:unhideWhenUsed="0"/>
-    <w:lsdException w:name="Medium Shading 2 Accent 5" w:semiHidden="0" w:uiPriority="64" w:unhideWhenUsed="0"/>
-    <w:lsdException w:name="Medium List 1 Accent 5" w:semiHidden="0" w:uiPriority="65" w:unhideWhenUsed="0"/>
-    <w:lsdException w:name="Medium List 2 Accent 5" w:semiHidden="0" w:uiPriority="66" w:unhideWhenUsed="0"/>
-    <w:lsdException w:name="Medium Grid 1 Accent 5" w:semiHidden="0" w:uiPriority="67" w:unhideWhenUsed="0"/>
-    <w:lsdException w:name="Medium Grid 2 Accent 5" w:semiHidden="0" w:uiPriority="68" w:unhideWhenUsed="0"/>
-    <w:lsdException w:name="Medium Grid 3 Accent 5" w:semiHidden="0" w:uiPriority="69" w:unhideWhenUsed="0"/>
-    <w:lsdException w:name="Dark List Accent 5" w:semiHidden="0" w:uiPriority="70" w:unhideWhenUsed="0"/>
-    <w:lsdException w:name="Colorful Shading Accent 5" w:semiHidden="0" w:uiPriority="71" w:unhideWhenUsed="0"/>
-    <w:lsdException w:name="Colorful List Accent 5" w:semiHidden="0" w:uiPriority="72" w:unhideWhenUsed="0"/>
-    <w:lsdException w:name="Colorful Grid Accent 5" w:semiHidden="0" w:uiPriority="73" w:unhideWhenUsed="0"/>
-    <w:lsdException w:name="Light Shading Accent 6" w:semiHidden="0" w:uiPriority="60" w:unhideWhenUsed="0"/>
-    <w:lsdException w:name="Light List Accent 6" w:semiHidden="0" w:uiPriority="61" w:unhideWhenUsed="0"/>
-    <w:lsdException w:name="Light Grid Accent 6" w:semiHidden="0" w:uiPriority="62" w:unhideWhenUsed="0"/>
-    <w:lsdException w:name="Medium Shading 1 Accent 6" w:semiHidden="0" w:uiPriority="63" w:unhideWhenUsed="0"/>
-    <w:lsdException w:name="Medium Shading 2 Accent 6" w:semiHidden="0" w:uiPriority="64" w:unhideWhenUsed="0"/>
-    <w:lsdException w:name="Medium List 1 Accent 6" w:semiHidden="0" w:uiPriority="65" w:unhideWhenUsed="0"/>
-    <w:lsdException w:name="Medium List 2 Accent 6" w:semiHidden="0" w:uiPriority="66" w:unhideWhenUsed="0"/>
-    <w:lsdException w:name="Medium Grid 1 Accent 6" w:semiHidden="0" w:uiPriority="67" w:unhideWhenUsed="0"/>
-    <w:lsdException w:name="Medium Grid 2 Accent 6" w:semiHidden="0" w:uiPriority="68" w:unhideWhenUsed="0"/>
-    <w:lsdException w:name="Medium Grid 3 Accent 6" w:semiHidden="0" w:uiPriority="69" w:unhideWhenUsed="0"/>
-    <w:lsdException w:name="Dark List Accent 6" w:semiHidden="0" w:uiPriority="70" w:unhideWhenUsed="0"/>
-    <w:lsdException w:name="Colorful Shading Accent 6" w:semiHidden="0" w:uiPriority="71" w:unhideWhenUsed="0"/>
-    <w:lsdException w:name="Colorful List Accent 6" w:semiHidden="0" w:uiPriority="72" w:unhideWhenUsed="0"/>
-    <w:lsdException w:name="Colorful Grid Accent 6" w:semiHidden="0" w:uiPriority="73" w:unhideWhenUsed="0"/>
-    <w:lsdException w:name="Subtle Emphasis" w:semiHidden="0" w:uiPriority="19" w:unhideWhenUsed="0" w:qFormat="1"/>
-    <w:lsdException w:name="Intense Emphasis" w:semiHidden="0" w:uiPriority="21" w:unhideWhenUsed="0" w:qFormat="1"/>
-    <w:lsdException w:name="Subtle Reference" w:semiHidden="0" w:uiPriority="31" w:unhideWhenUsed="0" w:qFormat="1"/>
-    <w:lsdException w:name="Intense Reference" w:semiHidden="0" w:uiPriority="32" w:unhideWhenUsed="0" w:qFormat="1"/>
-    <w:lsdException w:name="Book Title" w:semiHidden="0" w:uiPriority="33" w:unhideWhenUsed="0" w:qFormat="1"/>
-    <w:lsdException w:name="Bibliography" w:uiPriority="37"/>
-    <w:lsdException w:name="TOC Heading" w:uiPriority="39" w:qFormat="1"/>
+  <w:latentStyles w:defLockedState="0" w:defUIPriority="99" w:defSemiHidden="0" w:defUnhideWhenUsed="0" w:defQFormat="0" w:count="371">
+    <w:lsdException w:name="Normal" w:uiPriority="0" w:qFormat="1"/>
+    <w:lsdException w:name="heading 1" w:uiPriority="9" w:qFormat="1"/>
+    <w:lsdException w:name="heading 2" w:semiHidden="1" w:uiPriority="9" w:unhideWhenUsed="1" w:qFormat="1"/>
+    <w:lsdException w:name="heading 3" w:semiHidden="1" w:uiPriority="9" w:unhideWhenUsed="1" w:qFormat="1"/>
+    <w:lsdException w:name="heading 4" w:semiHidden="1" w:uiPriority="9" w:unhideWhenUsed="1" w:qFormat="1"/>
+    <w:lsdException w:name="heading 5" w:semiHidden="1" w:uiPriority="9" w:unhideWhenUsed="1" w:qFormat="1"/>
+    <w:lsdException w:name="heading 6" w:semiHidden="1" w:uiPriority="9" w:unhideWhenUsed="1" w:qFormat="1"/>
+    <w:lsdException w:name="heading 7" w:semiHidden="1" w:uiPriority="9" w:unhideWhenUsed="1" w:qFormat="1"/>
+    <w:lsdException w:name="heading 8" w:semiHidden="1" w:uiPriority="9" w:unhideWhenUsed="1" w:qFormat="1"/>
+    <w:lsdException w:name="heading 9" w:semiHidden="1" w:uiPriority="9" w:unhideWhenUsed="1" w:qFormat="1"/>
+    <w:lsdException w:name="index 1" w:semiHidden="1" w:unhideWhenUsed="1"/>
+    <w:lsdException w:name="index 2" w:semiHidden="1" w:unhideWhenUsed="1"/>
+    <w:lsdException w:name="index 3" w:semiHidden="1" w:unhideWhenUsed="1"/>
+    <w:lsdException w:name="index 4" w:semiHidden="1" w:unhideWhenUsed="1"/>
+    <w:lsdException w:name="index 5" w:semiHidden="1" w:unhideWhenUsed="1"/>
+    <w:lsdException w:name="index 6" w:semiHidden="1" w:unhideWhenUsed="1"/>
+    <w:lsdException w:name="index 7" w:semiHidden="1" w:unhideWhenUsed="1"/>
+    <w:lsdException w:name="index 8" w:semiHidden="1" w:unhideWhenUsed="1"/>
+    <w:lsdException w:name="index 9" w:semiHidden="1" w:unhideWhenUsed="1"/>
+    <w:lsdException w:name="toc 1" w:semiHidden="1" w:uiPriority="39" w:unhideWhenUsed="1"/>
+    <w:lsdException w:name="toc 2" w:semiHidden="1" w:uiPriority="39" w:unhideWhenUsed="1"/>
+    <w:lsdException w:name="toc 3" w:semiHidden="1" w:uiPriority="39" w:unhideWhenUsed="1"/>
+    <w:lsdException w:name="toc 4" w:semiHidden="1" w:uiPriority="39" w:unhideWhenUsed="1"/>
+    <w:lsdException w:name="toc 5" w:semiHidden="1" w:uiPriority="39" w:unhideWhenUsed="1"/>
+    <w:lsdException w:name="toc 6" w:semiHidden="1" w:uiPriority="39" w:unhideWhenUsed="1"/>
+    <w:lsdException w:name="toc 7" w:semiHidden="1" w:uiPriority="39" w:unhideWhenUsed="1"/>
+    <w:lsdException w:name="toc 8" w:semiHidden="1" w:uiPriority="39" w:unhideWhenUsed="1"/>
+    <w:lsdException w:name="toc 9" w:semiHidden="1" w:uiPriority="39" w:unhideWhenUsed="1"/>
+    <w:lsdException w:name="Normal Indent" w:semiHidden="1" w:unhideWhenUsed="1"/>
+    <w:lsdException w:name="footnote text" w:semiHidden="1" w:unhideWhenUsed="1"/>
+    <w:lsdException w:name="annotation text" w:semiHidden="1" w:unhideWhenUsed="1"/>
+    <w:lsdException w:name="header" w:semiHidden="1" w:unhideWhenUsed="1"/>
+    <w:lsdException w:name="footer" w:semiHidden="1" w:unhideWhenUsed="1"/>
+    <w:lsdException w:name="index heading" w:semiHidden="1" w:unhideWhenUsed="1"/>
+    <w:lsdException w:name="caption" w:semiHidden="1" w:uiPriority="35" w:unhideWhenUsed="1" w:qFormat="1"/>
+    <w:lsdException w:name="table of figures" w:semiHidden="1" w:unhideWhenUsed="1"/>
+    <w:lsdException w:name="envelope address" w:semiHidden="1" w:unhideWhenUsed="1"/>
+    <w:lsdException w:name="envelope return" w:semiHidden="1" w:unhideWhenUsed="1"/>
+    <w:lsdException w:name="footnote reference" w:semiHidden="1" w:unhideWhenUsed="1"/>
+    <w:lsdException w:name="annotation reference" w:semiHidden="1" w:unhideWhenUsed="1"/>
+    <w:lsdException w:name="line number" w:semiHidden="1" w:unhideWhenUsed="1"/>
+    <w:lsdException w:name="page number" w:semiHidden="1" w:unhideWhenUsed="1"/>
+    <w:lsdException w:name="endnote reference" w:semiHidden="1" w:unhideWhenUsed="1"/>
+    <w:lsdException w:name="endnote text" w:semiHidden="1" w:unhideWhenUsed="1"/>
+    <w:lsdException w:name="table of authorities" w:semiHidden="1" w:unhideWhenUsed="1"/>
+    <w:lsdException w:name="macro" w:semiHidden="1" w:unhideWhenUsed="1"/>
+    <w:lsdException w:name="toa heading" w:semiHidden="1" w:unhideWhenUsed="1"/>
+    <w:lsdException w:name="List" w:semiHidden="1" w:unhideWhenUsed="1"/>
+    <w:lsdException w:name="List Bullet" w:semiHidden="1" w:unhideWhenUsed="1"/>
+    <w:lsdException w:name="List Number" w:semiHidden="1" w:unhideWhenUsed="1"/>
+    <w:lsdException w:name="List 2" w:semiHidden="1" w:unhideWhenUsed="1"/>
+    <w:lsdException w:name="List 3" w:semiHidden="1" w:unhideWhenUsed="1"/>
+    <w:lsdException w:name="List 4" w:semiHidden="1" w:unhideWhenUsed="1"/>
+    <w:lsdException w:name="List 5" w:semiHidden="1" w:unhideWhenUsed="1"/>
+    <w:lsdException w:name="List Bullet 2" w:semiHidden="1" w:unhideWhenUsed="1"/>
+    <w:lsdException w:name="List Bullet 3" w:semiHidden="1" w:unhideWhenUsed="1"/>
+    <w:lsdException w:name="List Bullet 4" w:semiHidden="1" w:unhideWhenUsed="1"/>
+    <w:lsdException w:name="List Bullet 5" w:semiHidden="1" w:unhideWhenUsed="1"/>
+    <w:lsdException w:name="List Number 2" w:semiHidden="1" w:unhideWhenUsed="1"/>
+    <w:lsdException w:name="List Number 3" w:semiHidden="1" w:unhideWhenUsed="1"/>
+    <w:lsdException w:name="List Number 4" w:semiHidden="1" w:unhideWhenUsed="1"/>
+    <w:lsdException w:name="List Number 5" w:semiHidden="1" w:unhideWhenUsed="1"/>
+    <w:lsdException w:name="Title" w:uiPriority="10" w:qFormat="1"/>
+    <w:lsdException w:name="Closing" w:semiHidden="1" w:unhideWhenUsed="1"/>
+    <w:lsdException w:name="Signature" w:semiHidden="1" w:unhideWhenUsed="1"/>
+    <w:lsdException w:name="Default Paragraph Font" w:semiHidden="1" w:uiPriority="1" w:unhideWhenUsed="1"/>
+    <w:lsdException w:name="Body Text" w:semiHidden="1" w:unhideWhenUsed="1"/>
+    <w:lsdException w:name="Body Text Indent" w:semiHidden="1" w:unhideWhenUsed="1"/>
+    <w:lsdException w:name="List Continue" w:semiHidden="1" w:unhideWhenUsed="1"/>
+    <w:lsdException w:name="List Continue 2" w:semiHidden="1" w:unhideWhenUsed="1"/>
+    <w:lsdException w:name="List Continue 3" w:semiHidden="1" w:unhideWhenUsed="1"/>
+    <w:lsdException w:name="List Continue 4" w:semiHidden="1" w:unhideWhenUsed="1"/>
+    <w:lsdException w:name="List Continue 5" w:semiHidden="1" w:unhideWhenUsed="1"/>
+    <w:lsdException w:name="Message Header" w:semiHidden="1" w:unhideWhenUsed="1"/>
+    <w:lsdException w:name="Subtitle" w:uiPriority="11" w:qFormat="1"/>
+    <w:lsdException w:name="Salutation" w:semiHidden="1" w:unhideWhenUsed="1"/>
+    <w:lsdException w:name="Date" w:semiHidden="1" w:unhideWhenUsed="1"/>
+    <w:lsdException w:name="Body Text First Indent" w:semiHidden="1" w:unhideWhenUsed="1"/>
+    <w:lsdException w:name="Body Text First Indent 2" w:semiHidden="1" w:unhideWhenUsed="1"/>
+    <w:lsdException w:name="Note Heading" w:semiHidden="1" w:unhideWhenUsed="1"/>
+    <w:lsdException w:name="Body Text 2" w:semiHidden="1" w:unhideWhenUsed="1"/>
+    <w:lsdException w:name="Body Text 3" w:semiHidden="1" w:unhideWhenUsed="1"/>
+    <w:lsdException w:name="Body Text Indent 2" w:semiHidden="1" w:unhideWhenUsed="1"/>
+    <w:lsdException w:name="Body Text Indent 3" w:semiHidden="1" w:unhideWhenUsed="1"/>
+    <w:lsdException w:name="Block Text" w:semiHidden="1" w:unhideWhenUsed="1"/>
+    <w:lsdException w:name="Hyperlink" w:semiHidden="1" w:unhideWhenUsed="1"/>
+    <w:lsdException w:name="FollowedHyperlink" w:semiHidden="1" w:unhideWhenUsed="1"/>
+    <w:lsdException w:name="Strong" w:uiPriority="22" w:qFormat="1"/>
+    <w:lsdException w:name="Emphasis" w:uiPriority="20" w:qFormat="1"/>
+    <w:lsdException w:name="Document Map" w:semiHidden="1" w:unhideWhenUsed="1"/>
+    <w:lsdException w:name="Plain Text" w:semiHidden="1" w:unhideWhenUsed="1"/>
+    <w:lsdException w:name="E-mail Signature" w:semiHidden="1" w:unhideWhenUsed="1"/>
+    <w:lsdException w:name="HTML Top of Form" w:semiHidden="1" w:unhideWhenUsed="1"/>
+    <w:lsdException w:name="HTML Bottom of Form" w:semiHidden="1" w:unhideWhenUsed="1"/>
+    <w:lsdException w:name="Normal (Web)" w:semiHidden="1" w:unhideWhenUsed="1"/>
+    <w:lsdException w:name="HTML Acronym" w:semiHidden="1" w:unhideWhenUsed="1"/>
+    <w:lsdException w:name="HTML Address" w:semiHidden="1" w:unhideWhenUsed="1"/>
+    <w:lsdException w:name="HTML Cite" w:semiHidden="1" w:unhideWhenUsed="1"/>
+    <w:lsdException w:name="HTML Code" w:semiHidden="1" w:unhideWhenUsed="1"/>
+    <w:lsdException w:name="HTML Definition" w:semiHidden="1" w:unhideWhenUsed="1"/>
+    <w:lsdException w:name="HTML Keyboard" w:semiHidden="1" w:unhideWhenUsed="1"/>
+    <w:lsdException w:name="HTML Preformatted" w:semiHidden="1" w:unhideWhenUsed="1"/>
+    <w:lsdException w:name="HTML Sample" w:semiHidden="1" w:unhideWhenUsed="1"/>
+    <w:lsdException w:name="HTML Typewriter" w:semiHidden="1" w:unhideWhenUsed="1"/>
+    <w:lsdException w:name="HTML Variable" w:semiHidden="1" w:unhideWhenUsed="1"/>
+    <w:lsdException w:name="Normal Table" w:semiHidden="1" w:unhideWhenUsed="1"/>
+    <w:lsdException w:name="annotation subject" w:semiHidden="1" w:unhideWhenUsed="1"/>
+    <w:lsdException w:name="No List" w:semiHidden="1" w:unhideWhenUsed="1"/>
+    <w:lsdException w:name="Outline List 1" w:semiHidden="1" w:unhideWhenUsed="1"/>
+    <w:lsdException w:name="Outline List 2" w:semiHidden="1" w:unhideWhenUsed="1"/>
+    <w:lsdException w:name="Outline List 3" w:semiHidden="1" w:unhideWhenUsed="1"/>
+    <w:lsdException w:name="Table Simple 1" w:semiHidden="1" w:unhideWhenUsed="1"/>
+    <w:lsdException w:name="Table Simple 2" w:semiHidden="1" w:unhideWhenUsed="1"/>
+    <w:lsdException w:name="Table Simple 3" w:semiHidden="1" w:unhideWhenUsed="1"/>
+    <w:lsdException w:name="Table Classic 1" w:semiHidden="1" w:unhideWhenUsed="1"/>
+    <w:lsdException w:name="Table Classic 2" w:semiHidden="1" w:unhideWhenUsed="1"/>
+    <w:lsdException w:name="Table Classic 3" w:semiHidden="1" w:unhideWhenUsed="1"/>
+    <w:lsdException w:name="Table Classic 4" w:semiHidden="1" w:unhideWhenUsed="1"/>
+    <w:lsdException w:name="Table Colorful 1" w:semiHidden="1" w:unhideWhenUsed="1"/>
+    <w:lsdException w:name="Table Colorful 2" w:semiHidden="1" w:unhideWhenUsed="1"/>
+    <w:lsdException w:name="Table Colorful 3" w:semiHidden="1" w:unhideWhenUsed="1"/>
+    <w:lsdException w:name="Table Columns 1" w:semiHidden="1" w:unhideWhenUsed="1"/>
+    <w:lsdException w:name="Table Columns 2" w:semiHidden="1" w:unhideWhenUsed="1"/>
+    <w:lsdException w:name="Table Columns 3" w:semiHidden="1" w:unhideWhenUsed="1"/>
+    <w:lsdException w:name="Table Columns 4" w:semiHidden="1" w:unhideWhenUsed="1"/>
+    <w:lsdException w:name="Table Columns 5" w:semiHidden="1" w:unhideWhenUsed="1"/>
+    <w:lsdException w:name="Table Grid 1" w:semiHidden="1" w:unhideWhenUsed="1"/>
+    <w:lsdException w:name="Table Grid 2" w:semiHidden="1" w:unhideWhenUsed="1"/>
+    <w:lsdException w:name="Table Grid 3" w:semiHidden="1" w:unhideWhenUsed="1"/>
+    <w:lsdException w:name="Table Grid 4" w:semiHidden="1" w:unhideWhenUsed="1"/>
+    <w:lsdException w:name="Table Grid 5" w:semiHidden="1" w:unhideWhenUsed="1"/>
+    <w:lsdException w:name="Table Grid 6" w:semiHidden="1" w:unhideWhenUsed="1"/>
+    <w:lsdException w:name="Table Grid 7" w:semiHidden="1" w:unhideWhenUsed="1"/>
+    <w:lsdException w:name="Table Grid 8" w:semiHidden="1" w:unhideWhenUsed="1"/>
+    <w:lsdException w:name="Table List 1" w:semiHidden="1" w:unhideWhenUsed="1"/>
+    <w:lsdException w:name="Table List 2" w:semiHidden="1" w:unhideWhenUsed="1"/>
+    <w:lsdException w:name="Table List 3" w:semiHidden="1" w:unhideWhenUsed="1"/>
+    <w:lsdException w:name="Table List 4" w:semiHidden="1" w:unhideWhenUsed="1"/>
+    <w:lsdException w:name="Table List 5" w:semiHidden="1" w:unhideWhenUsed="1"/>
+    <w:lsdException w:name="Table List 6" w:semiHidden="1" w:unhideWhenUsed="1"/>
+    <w:lsdException w:name="Table List 7" w:semiHidden="1" w:unhideWhenUsed="1"/>
+    <w:lsdException w:name="Table List 8" w:semiHidden="1" w:unhideWhenUsed="1"/>
+    <w:lsdException w:name="Table 3D effects 1" w:semiHidden="1" w:unhideWhenUsed="1"/>
+    <w:lsdException w:name="Table 3D effects 2" w:semiHidden="1" w:unhideWhenUsed="1"/>
+    <w:lsdException w:name="Table 3D effects 3" w:semiHidden="1" w:unhideWhenUsed="1"/>
+    <w:lsdException w:name="Table Contemporary" w:semiHidden="1" w:unhideWhenUsed="1"/>
+    <w:lsdException w:name="Table Elegant" w:semiHidden="1" w:unhideWhenUsed="1"/>
+    <w:lsdException w:name="Table Professional" w:semiHidden="1" w:unhideWhenUsed="1"/>
+    <w:lsdException w:name="Table Subtle 1" w:semiHidden="1" w:unhideWhenUsed="1"/>
+    <w:lsdException w:name="Table Subtle 2" w:semiHidden="1" w:unhideWhenUsed="1"/>
+    <w:lsdException w:name="Table Web 1" w:semiHidden="1" w:unhideWhenUsed="1"/>
+    <w:lsdException w:name="Table Web 2" w:semiHidden="1" w:unhideWhenUsed="1"/>
+    <w:lsdException w:name="Table Web 3" w:semiHidden="1" w:unhideWhenUsed="1"/>
+    <w:lsdException w:name="Balloon Text" w:semiHidden="1" w:unhideWhenUsed="1"/>
+    <w:lsdException w:name="Table Grid" w:uiPriority="59"/>
+    <w:lsdException w:name="Table Theme" w:semiHidden="1" w:unhideWhenUsed="1"/>
+    <w:lsdException w:name="Placeholder Text" w:semiHidden="1"/>
+    <w:lsdException w:name="No Spacing" w:uiPriority="1" w:qFormat="1"/>
+    <w:lsdException w:name="Light Shading" w:uiPriority="60"/>
+    <w:lsdException w:name="Light List" w:uiPriority="61"/>
+    <w:lsdException w:name="Light Grid" w:uiPriority="62"/>
+    <w:lsdException w:name="Medium Shading 1" w:uiPriority="63"/>
+    <w:lsdException w:name="Medium Shading 2" w:uiPriority="64"/>
+    <w:lsdException w:name="Medium List 1" w:uiPriority="65"/>
+    <w:lsdException w:name="Medium List 2" w:uiPriority="66"/>
+    <w:lsdException w:name="Medium Grid 1" w:uiPriority="67"/>
+    <w:lsdException w:name="Medium Grid 2" w:uiPriority="68"/>
+    <w:lsdException w:name="Medium Grid 3" w:uiPriority="69"/>
+    <w:lsdException w:name="Dark List" w:uiPriority="70"/>
+    <w:lsdException w:name="Colorful Shading" w:uiPriority="71"/>
+    <w:lsdException w:name="Colorful List" w:uiPriority="72"/>
+    <w:lsdException w:name="Colorful Grid" w:uiPriority="73"/>
+    <w:lsdException w:name="Light Shading Accent 1" w:uiPriority="60"/>
+    <w:lsdException w:name="Light List Accent 1" w:uiPriority="61"/>
+    <w:lsdException w:name="Light Grid Accent 1" w:uiPriority="62"/>
+    <w:lsdException w:name="Medium Shading 1 Accent 1" w:uiPriority="63"/>
+    <w:lsdException w:name="Medium Shading 2 Accent 1" w:uiPriority="64"/>
+    <w:lsdException w:name="Medium List 1 Accent 1" w:uiPriority="65"/>
+    <w:lsdException w:name="Revision" w:semiHidden="1"/>
+    <w:lsdException w:name="List Paragraph" w:uiPriority="34" w:qFormat="1"/>
+    <w:lsdException w:name="Quote" w:uiPriority="29" w:qFormat="1"/>
+    <w:lsdException w:name="Intense Quote" w:uiPriority="30" w:qFormat="1"/>
+    <w:lsdException w:name="Medium List 2 Accent 1" w:uiPriority="66"/>
+    <w:lsdException w:name="Medium Grid 1 Accent 1" w:uiPriority="67"/>
+    <w:lsdException w:name="Medium Grid 2 Accent 1" w:uiPriority="68"/>
+    <w:lsdException w:name="Medium Grid 3 Accent 1" w:uiPriority="69"/>
+    <w:lsdException w:name="Dark List Accent 1" w:uiPriority="70"/>
+    <w:lsdException w:name="Colorful Shading Accent 1" w:uiPriority="71"/>
+    <w:lsdException w:name="Colorful List Accent 1" w:uiPriority="72"/>
+    <w:lsdException w:name="Colorful Grid Accent 1" w:uiPriority="73"/>
+    <w:lsdException w:name="Light Shading Accent 2" w:uiPriority="60"/>
+    <w:lsdException w:name="Light List Accent 2" w:uiPriority="61"/>
+    <w:lsdException w:name="Light Grid Accent 2" w:uiPriority="62"/>
+    <w:lsdException w:name="Medium Shading 1 Accent 2" w:uiPriority="63"/>
+    <w:lsdException w:name="Medium Shading 2 Accent 2" w:uiPriority="64"/>
+    <w:lsdException w:name="Medium List 1 Accent 2" w:uiPriority="65"/>
+    <w:lsdException w:name="Medium List 2 Accent 2" w:uiPriority="66"/>
+    <w:lsdException w:name="Medium Grid 1 Accent 2" w:uiPriority="67"/>
+    <w:lsdException w:name="Medium Grid 2 Accent 2" w:uiPriority="68"/>
+    <w:lsdException w:name="Medium Grid 3 Accent 2" w:uiPriority="69"/>
+    <w:lsdException w:name="Dark List Accent 2" w:uiPriority="70"/>
+    <w:lsdException w:name="Colorful Shading Accent 2" w:uiPriority="71"/>
+    <w:lsdException w:name="Colorful List Accent 2" w:uiPriority="72"/>
+    <w:lsdException w:name="Colorful Grid Accent 2" w:uiPriority="73"/>
+    <w:lsdException w:name="Light Shading Accent 3" w:uiPriority="60"/>
+    <w:lsdException w:name="Light List Accent 3" w:uiPriority="61"/>
+    <w:lsdException w:name="Light Grid Accent 3" w:uiPriority="62"/>
+    <w:lsdException w:name="Medium Shading 1 Accent 3" w:uiPriority="63"/>
+    <w:lsdException w:name="Medium Shading 2 Accent 3" w:uiPriority="64"/>
+    <w:lsdException w:name="Medium List 1 Accent 3" w:uiPriority="65"/>
+    <w:lsdException w:name="Medium List 2 Accent 3" w:uiPriority="66"/>
+    <w:lsdException w:name="Medium Grid 1 Accent 3" w:uiPriority="67"/>
+    <w:lsdException w:name="Medium Grid 2 Accent 3" w:uiPriority="68"/>
+    <w:lsdException w:name="Medium Grid 3 Accent 3" w:uiPriority="69"/>
+    <w:lsdException w:name="Dark List Accent 3" w:uiPriority="70"/>
+    <w:lsdException w:name="Colorful Shading Accent 3" w:uiPriority="71"/>
+    <w:lsdException w:name="Colorful List Accent 3" w:uiPriority="72"/>
+    <w:lsdException w:name="Colorful Grid Accent 3" w:uiPriority="73"/>
+    <w:lsdException w:name="Light Shading Accent 4" w:uiPriority="60"/>
+    <w:lsdException w:name="Light List Accent 4" w:uiPriority="61"/>
+    <w:lsdException w:name="Light Grid Accent 4" w:uiPriority="62"/>
+    <w:lsdException w:name="Medium Shading 1 Accent 4" w:uiPriority="63"/>
+    <w:lsdException w:name="Medium Shading 2 Accent 4" w:uiPriority="64"/>
+    <w:lsdException w:name="Medium List 1 Accent 4" w:uiPriority="65"/>
+    <w:lsdException w:name="Medium List 2 Accent 4" w:uiPriority="66"/>
+    <w:lsdException w:name="Medium Grid 1 Accent 4" w:uiPriority="67"/>
+    <w:lsdException w:name="Medium Grid 2 Accent 4" w:uiPriority="68"/>
+    <w:lsdException w:name="Medium Grid 3 Accent 4" w:uiPriority="69"/>
+    <w:lsdException w:name="Dark List Accent 4" w:uiPriority="70"/>
+    <w:lsdException w:name="Colorful Shading Accent 4" w:uiPriority="71"/>
+    <w:lsdException w:name="Colorful List Accent 4" w:uiPriority="72"/>
+    <w:lsdException w:name="Colorful Grid Accent 4" w:uiPriority="73"/>
+    <w:lsdException w:name="Light Shading Accent 5" w:uiPriority="60"/>
+    <w:lsdException w:name="Light List Accent 5" w:uiPriority="61"/>
+    <w:lsdException w:name="Light Grid Accent 5" w:uiPriority="62"/>
+    <w:lsdException w:name="Medium Shading 1 Accent 5" w:uiPriority="63"/>
+    <w:lsdException w:name="Medium Shading 2 Accent 5" w:uiPriority="64"/>
+    <w:lsdException w:name="Medium List 1 Accent 5" w:uiPriority="65"/>
+    <w:lsdException w:name="Medium List 2 Accent 5" w:uiPriority="66"/>
+    <w:lsdException w:name="Medium Grid 1 Accent 5" w:uiPriority="67"/>
+    <w:lsdException w:name="Medium Grid 2 Accent 5" w:uiPriority="68"/>
+    <w:lsdException w:name="Medium Grid 3 Accent 5" w:uiPriority="69"/>
+    <w:lsdException w:name="Dark List Accent 5" w:uiPriority="70"/>
+    <w:lsdException w:name="Colorful Shading Accent 5" w:uiPriority="71"/>
+    <w:lsdException w:name="Colorful List Accent 5" w:uiPriority="72"/>
+    <w:lsdException w:name="Colorful Grid Accent 5" w:uiPriority="73"/>
+    <w:lsdException w:name="Light Shading Accent 6" w:uiPriority="60"/>
+    <w:lsdException w:name="Light List Accent 6" w:uiPriority="61"/>
+    <w:lsdException w:name="Light Grid Accent 6" w:uiPriority="62"/>
+    <w:lsdException w:name="Medium Shading 1 Accent 6" w:uiPriority="63"/>
+    <w:lsdException w:name="Medium Shading 2 Accent 6" w:uiPriority="64"/>
+    <w:lsdException w:name="Medium List 1 Accent 6" w:uiPriority="65"/>
+    <w:lsdException w:name="Medium List 2 Accent 6" w:uiPriority="66"/>
+    <w:lsdException w:name="Medium Grid 1 Accent 6" w:uiPriority="67"/>
+    <w:lsdException w:name="Medium Grid 2 Accent 6" w:uiPriority="68"/>
+    <w:lsdException w:name="Medium Grid 3 Accent 6" w:uiPriority="69"/>
+    <w:lsdException w:name="Dark List Accent 6" w:uiPriority="70"/>
+    <w:lsdException w:name="Colorful Shading Accent 6" w:uiPriority="71"/>
+    <w:lsdException w:name="Colorful List Accent 6" w:uiPriority="72"/>
+    <w:lsdException w:name="Colorful Grid Accent 6" w:uiPriority="73"/>
+    <w:lsdException w:name="Subtle Emphasis" w:uiPriority="19" w:qFormat="1"/>
+    <w:lsdException w:name="Intense Emphasis" w:uiPriority="21" w:qFormat="1"/>
+    <w:lsdException w:name="Subtle Reference" w:uiPriority="31" w:qFormat="1"/>
+    <w:lsdException w:name="Intense Reference" w:uiPriority="32" w:qFormat="1"/>
+    <w:lsdException w:name="Book Title" w:uiPriority="33" w:qFormat="1"/>
+    <w:lsdException w:name="Bibliography" w:semiHidden="1" w:uiPriority="37" w:unhideWhenUsed="1"/>
+    <w:lsdException w:name="TOC Heading" w:semiHidden="1" w:uiPriority="39" w:unhideWhenUsed="1" w:qFormat="1"/>
+    <w:lsdException w:name="Plain Table 1" w:uiPriority="41"/>
+    <w:lsdException w:name="Plain Table 2" w:uiPriority="42"/>
+    <w:lsdException w:name="Plain Table 3" w:uiPriority="43"/>
+    <w:lsdException w:name="Plain Table 4" w:uiPriority="44"/>
+    <w:lsdException w:name="Plain Table 5" w:uiPriority="45"/>
+    <w:lsdException w:name="Grid Table Light" w:uiPriority="40"/>
+    <w:lsdException w:name="Grid Table 1 Light" w:uiPriority="46"/>
+    <w:lsdException w:name="Grid Table 2" w:uiPriority="47"/>
+    <w:lsdException w:name="Grid Table 3" w:uiPriority="48"/>
+    <w:lsdException w:name="Grid Table 4" w:uiPriority="49"/>
+    <w:lsdException w:name="Grid Table 5 Dark" w:uiPriority="50"/>
+    <w:lsdException w:name="Grid Table 6 Colorful" w:uiPriority="51"/>
+    <w:lsdException w:name="Grid Table 7 Colorful" w:uiPriority="52"/>
+    <w:lsdException w:name="Grid Table 1 Light Accent 1" w:uiPriority="46"/>
+    <w:lsdException w:name="Grid Table 2 Accent 1" w:uiPriority="47"/>
+    <w:lsdException w:name="Grid Table 3 Accent 1" w:uiPriority="48"/>
+    <w:lsdException w:name="Grid Table 4 Accent 1" w:uiPriority="49"/>
+    <w:lsdException w:name="Grid Table 5 Dark Accent 1" w:uiPriority="50"/>
+    <w:lsdException w:name="Grid Table 6 Colorful Accent 1" w:uiPriority="51"/>
+    <w:lsdException w:name="Grid Table 7 Colorful Accent 1" w:uiPriority="52"/>
+    <w:lsdException w:name="Grid Table 1 Light Accent 2" w:uiPriority="46"/>
+    <w:lsdException w:name="Grid Table 2 Accent 2" w:uiPriority="47"/>
+    <w:lsdException w:name="Grid Table 3 Accent 2" w:uiPriority="48"/>
+    <w:lsdException w:name="Grid Table 4 Accent 2" w:uiPriority="49"/>
+    <w:lsdException w:name="Grid Table 5 Dark Accent 2" w:uiPriority="50"/>
+    <w:lsdException w:name="Grid Table 6 Colorful Accent 2" w:uiPriority="51"/>
+    <w:lsdException w:name="Grid Table 7 Colorful Accent 2" w:uiPriority="52"/>
+    <w:lsdException w:name="Grid Table 1 Light Accent 3" w:uiPriority="46"/>
+    <w:lsdException w:name="Grid Table 2 Accent 3" w:uiPriority="47"/>
+    <w:lsdException w:name="Grid Table 3 Accent 3" w:uiPriority="48"/>
+    <w:lsdException w:name="Grid Table 4 Accent 3" w:uiPriority="49"/>
+    <w:lsdException w:name="Grid Table 5 Dark Accent 3" w:uiPriority="50"/>
+    <w:lsdException w:name="Grid Table 6 Colorful Accent 3" w:uiPriority="51"/>
+    <w:lsdException w:name="Grid Table 7 Colorful Accent 3" w:uiPriority="52"/>
+    <w:lsdException w:name="Grid Table 1 Light Accent 4" w:uiPriority="46"/>
+    <w:lsdException w:name="Grid Table 2 Accent 4" w:uiPriority="47"/>
+    <w:lsdException w:name="Grid Table 3 Accent 4" w:uiPriority="48"/>
+    <w:lsdException w:name="Grid Table 4 Accent 4" w:uiPriority="49"/>
+    <w:lsdException w:name="Grid Table 5 Dark Accent 4" w:uiPriority="50"/>
+    <w:lsdException w:name="Grid Table 6 Colorful Accent 4" w:uiPriority="51"/>
+    <w:lsdException w:name="Grid Table 7 Colorful Accent 4" w:uiPriority="52"/>
+    <w:lsdException w:name="Grid Table 1 Light Accent 5" w:uiPriority="46"/>
+    <w:lsdException w:name="Grid Table 2 Accent 5" w:uiPriority="47"/>
+    <w:lsdException w:name="Grid Table 3 Accent 5" w:uiPriority="48"/>
+    <w:lsdException w:name="Grid Table 4 Accent 5" w:uiPriority="49"/>
+    <w:lsdException w:name="Grid Table 5 Dark Accent 5" w:uiPriority="50"/>
+    <w:lsdException w:name="Grid Table 6 Colorful Accent 5" w:uiPriority="51"/>
+    <w:lsdException w:name="Grid Table 7 Colorful Accent 5" w:uiPriority="52"/>
+    <w:lsdException w:name="Grid Table 1 Light Accent 6" w:uiPriority="46"/>
+    <w:lsdException w:name="Grid Table 2 Accent 6" w:uiPriority="47"/>
+    <w:lsdException w:name="Grid Table 3 Accent 6" w:uiPriority="48"/>
+    <w:lsdException w:name="Grid Table 4 Accent 6" w:uiPriority="49"/>
+    <w:lsdException w:name="Grid Table 5 Dark Accent 6" w:uiPriority="50"/>
+    <w:lsdException w:name="Grid Table 6 Colorful Accent 6" w:uiPriority="51"/>
+    <w:lsdException w:name="Grid Table 7 Colorful Accent 6" w:uiPriority="52"/>
+    <w:lsdException w:name="List Table 1 Light" w:uiPriority="46"/>
+    <w:lsdException w:name="List Table 2" w:uiPriority="47"/>
+    <w:lsdException w:name="List Table 3" w:uiPriority="48"/>
+    <w:lsdException w:name="List Table 4" w:uiPriority="49"/>
+    <w:lsdException w:name="List Table 5 Dark" w:uiPriority="50"/>
+    <w:lsdException w:name="List Table 6 Colorful" w:uiPriority="51"/>
+    <w:lsdException w:name="List Table 7 Colorful" w:uiPriority="52"/>
+    <w:lsdException w:name="List Table 1 Light Accent 1" w:uiPriority="46"/>
+    <w:lsdException w:name="List Table 2 Accent 1" w:uiPriority="47"/>
+    <w:lsdException w:name="List Table 3 Accent 1" w:uiPriority="48"/>
+    <w:lsdException w:name="List Table 4 Accent 1" w:uiPriority="49"/>
+    <w:lsdException w:name="List Table 5 Dark Accent 1" w:uiPriority="50"/>
+    <w:lsdException w:name="List Table 6 Colorful Accent 1" w:uiPriority="51"/>
+    <w:lsdException w:name="List Table 7 Colorful Accent 1" w:uiPriority="52"/>
+    <w:lsdException w:name="List Table 1 Light Accent 2" w:uiPriority="46"/>
+    <w:lsdException w:name="List Table 2 Accent 2" w:uiPriority="47"/>
+    <w:lsdException w:name="List Table 3 Accent 2" w:uiPriority="48"/>
+    <w:lsdException w:name="List Table 4 Accent 2" w:uiPriority="49"/>
+    <w:lsdException w:name="List Table 5 Dark Accent 2" w:uiPriority="50"/>
+    <w:lsdException w:name="List Table 6 Colorful Accent 2" w:uiPriority="51"/>
+    <w:lsdException w:name="List Table 7 Colorful Accent 2" w:uiPriority="52"/>
+    <w:lsdException w:name="List Table 1 Light Accent 3" w:uiPriority="46"/>
+    <w:lsdException w:name="List Table 2 Accent 3" w:uiPriority="47"/>
+    <w:lsdException w:name="List Table 3 Accent 3" w:uiPriority="48"/>
+    <w:lsdException w:name="List Table 4 Accent 3" w:uiPriority="49"/>
+    <w:lsdException w:name="List Table 5 Dark Accent 3" w:uiPriority="50"/>
+    <w:lsdException w:name="List Table 6 Colorful Accent 3" w:uiPriority="51"/>
+    <w:lsdException w:name="List Table 7 Colorful Accent 3" w:uiPriority="52"/>
+    <w:lsdException w:name="List Table 1 Light Accent 4" w:uiPriority="46"/>
+    <w:lsdException w:name="List Table 2 Accent 4" w:uiPriority="47"/>
+    <w:lsdException w:name="List Table 3 Accent 4" w:uiPriority="48"/>
+    <w:lsdException w:name="List Table 4 Accent 4" w:uiPriority="49"/>
+    <w:lsdException w:name="List Table 5 Dark Accent 4" w:uiPriority="50"/>
+    <w:lsdException w:name="List Table 6 Colorful Accent 4" w:uiPriority="51"/>
+    <w:lsdException w:name="List Table 7 Colorful Accent 4" w:uiPriority="52"/>
+    <w:lsdException w:name="List Table 1 Light Accent 5" w:uiPriority="46"/>
+    <w:lsdException w:name="List Table 2 Accent 5" w:uiPriority="47"/>
+    <w:lsdException w:name="List Table 3 Accent 5" w:uiPriority="48"/>
+    <w:lsdException w:name="List Table 4 Accent 5" w:uiPriority="49"/>
+    <w:lsdException w:name="List Table 5 Dark Accent 5" w:uiPriority="50"/>
+    <w:lsdException w:name="List Table 6 Colorful Accent 5" w:uiPriority="51"/>
+    <w:lsdException w:name="List Table 7 Colorful Accent 5" w:uiPriority="52"/>
+    <w:lsdException w:name="List Table 1 Light Accent 6" w:uiPriority="46"/>
+    <w:lsdException w:name="List Table 2 Accent 6" w:uiPriority="47"/>
+    <w:lsdException w:name="List Table 3 Accent 6" w:uiPriority="48"/>
+    <w:lsdException w:name="List Table 4 Accent 6" w:uiPriority="49"/>
+    <w:lsdException w:name="List Table 5 Dark Accent 6" w:uiPriority="50"/>
+    <w:lsdException w:name="List Table 6 Colorful Accent 6" w:uiPriority="51"/>
+    <w:lsdException w:name="List Table 7 Colorful Accent 6" w:uiPriority="52"/>
   </w:latentStyles>
   <w:style w:type="paragraph" w:default="1" w:styleId="Normal">
     <w:name w:val="Normal"/>
@@ -2266,7 +3075,6 @@
     <w:uiPriority w:val="99"/>
     <w:semiHidden/>
     <w:unhideWhenUsed/>
-    <w:qFormat/>
     <w:tblPr>
       <w:tblInd w:w="0" w:type="dxa"/>
       <w:tblCellMar>

</xml_diff>